<commit_message>
As of Now(02/05/2025) Practise is done for Angular.
</commit_message>
<xml_diff>
--- a/Angular FAQ.docx
+++ b/Angular FAQ.docx
@@ -13796,7 +13796,7 @@
           <w:sz w:val="24"/>
           <w:shd w:fill="FFFFFF" w:val="clear"/>
         </w:rPr>
-        <w:t xml:space="preserve">EventEmitter is used in Angular to create custom events that allow a child  </w:t>
+        <w:t xml:space="preserve">EventEmitter is used in Angular to create custom events that allow a   </w:t>
       </w:r>
     </w:p>
     <w:p>
@@ -13824,7 +13824,7 @@
           <w:sz w:val="24"/>
           <w:shd w:fill="FFFFFF" w:val="clear"/>
         </w:rPr>
-        <w:t xml:space="preserve">       component to send data or signals to its parent component.</w:t>
+        <w:t xml:space="preserve">       child component to send data or signals to its parent component.</w:t>
       </w:r>
     </w:p>
     <w:p>
@@ -14038,7 +14038,7 @@
           <w:sz w:val="24"/>
           <w:shd w:fill="FFFFFF" w:val="clear"/>
         </w:rPr>
-        <w:t xml:space="preserve">        initialState: {  // data to be sent from current component to status  </w:t>
+        <w:t xml:space="preserve">        initialState: { // data to be sent from current component to status                                                                                      </w:t>
       </w:r>
     </w:p>
     <w:p>
@@ -14066,7 +14066,7 @@
           <w:sz w:val="24"/>
           <w:shd w:fill="FFFFFF" w:val="clear"/>
         </w:rPr>
-        <w:t xml:space="preserve">                                                                                                                 component. </w:t>
+        <w:t xml:space="preserve">                                       component. </w:t>
       </w:r>
     </w:p>
     <w:p>
@@ -14580,7 +14580,7 @@
         <w:rPr>
           <w:rFonts w:ascii="Cambria" w:hAnsi="Cambria" w:cs="Cambria" w:eastAsia="Cambria"/>
           <w:b/>
-          <w:color w:val="000000"/>
+          <w:color w:val="FF0000"/>
           <w:spacing w:val="0"/>
           <w:position w:val="0"/>
           <w:sz w:val="24"/>
@@ -14800,7 +14800,7 @@
         <w:rPr>
           <w:rFonts w:ascii="Cambria" w:hAnsi="Cambria" w:cs="Cambria" w:eastAsia="Cambria"/>
           <w:b/>
-          <w:color w:val="000000"/>
+          <w:color w:val="FF0000"/>
           <w:spacing w:val="0"/>
           <w:position w:val="0"/>
           <w:sz w:val="24"/>
@@ -14841,7 +14841,7 @@
       <w:pPr>
         <w:spacing w:before="60" w:after="100" w:line="240"/>
         <w:ind w:right="0" w:left="490" w:firstLine="0"/>
-        <w:jc w:val="both"/>
+        <w:jc w:val="left"/>
         <w:rPr>
           <w:rFonts w:ascii="Cambria" w:hAnsi="Cambria" w:cs="Cambria" w:eastAsia="Cambria"/>
           <w:b/>
@@ -14871,7 +14871,7 @@
       <w:pPr>
         <w:spacing w:before="60" w:after="100" w:line="240"/>
         <w:ind w:right="0" w:left="490" w:firstLine="0"/>
-        <w:jc w:val="both"/>
+        <w:jc w:val="left"/>
         <w:rPr>
           <w:rFonts w:ascii="Cambria" w:hAnsi="Cambria" w:cs="Cambria" w:eastAsia="Cambria"/>
           <w:b/>
@@ -14899,9 +14899,157 @@
     </w:p>
     <w:p>
       <w:pPr>
+        <w:spacing w:before="60" w:after="0" w:line="240"/>
+        <w:ind w:right="0" w:left="488" w:firstLine="0"/>
+        <w:jc w:val="left"/>
+        <w:rPr>
+          <w:rFonts w:ascii="Cambria" w:hAnsi="Cambria" w:cs="Cambria" w:eastAsia="Cambria"/>
+          <w:b/>
+          <w:i/>
+          <w:color w:val="000000"/>
+          <w:spacing w:val="0"/>
+          <w:position w:val="0"/>
+          <w:sz w:val="24"/>
+          <w:shd w:fill="FFFFFF" w:val="clear"/>
+        </w:rPr>
+      </w:pPr>
+      <w:r>
+        <w:rPr>
+          <w:rFonts w:ascii="Cambria" w:hAnsi="Cambria" w:cs="Cambria" w:eastAsia="Cambria"/>
+          <w:b/>
+          <w:i/>
+          <w:color w:val="000000"/>
+          <w:spacing w:val="0"/>
+          <w:position w:val="0"/>
+          <w:sz w:val="24"/>
+          <w:shd w:fill="FFFFFF" w:val="clear"/>
+        </w:rPr>
+        <w:t xml:space="preserve">               letroleName = </w:t>
+      </w:r>
+    </w:p>
+    <w:p>
+      <w:pPr>
+        <w:spacing w:before="60" w:after="0" w:line="240"/>
+        <w:ind w:right="0" w:left="488" w:firstLine="0"/>
+        <w:jc w:val="left"/>
+        <w:rPr>
+          <w:rFonts w:ascii="Cambria" w:hAnsi="Cambria" w:cs="Cambria" w:eastAsia="Cambria"/>
+          <w:b/>
+          <w:i/>
+          <w:color w:val="000000"/>
+          <w:spacing w:val="0"/>
+          <w:position w:val="0"/>
+          <w:sz w:val="24"/>
+          <w:shd w:fill="FFFFFF" w:val="clear"/>
+        </w:rPr>
+      </w:pPr>
+      <w:r>
+        <w:rPr>
+          <w:rFonts w:ascii="Cambria" w:hAnsi="Cambria" w:cs="Cambria" w:eastAsia="Cambria"/>
+          <w:b/>
+          <w:i/>
+          <w:color w:val="000000"/>
+          <w:spacing w:val="0"/>
+          <w:position w:val="0"/>
+          <w:sz w:val="24"/>
+          <w:shd w:fill="FFFFFF" w:val="clear"/>
+        </w:rPr>
+        <w:t xml:space="preserve">                                 this.router.snapshot.queryParamMap.get(‘roleName’)</w:t>
+      </w:r>
+    </w:p>
+    <w:p>
+      <w:pPr>
+        <w:spacing w:before="60" w:after="0" w:line="240"/>
+        <w:ind w:right="0" w:left="488" w:firstLine="0"/>
+        <w:jc w:val="left"/>
+        <w:rPr>
+          <w:rFonts w:ascii="Cambria" w:hAnsi="Cambria" w:cs="Cambria" w:eastAsia="Cambria"/>
+          <w:b/>
+          <w:i/>
+          <w:color w:val="000000"/>
+          <w:spacing w:val="0"/>
+          <w:position w:val="0"/>
+          <w:sz w:val="24"/>
+          <w:shd w:fill="FFFFFF" w:val="clear"/>
+        </w:rPr>
+      </w:pPr>
+      <w:r>
+        <w:rPr>
+          <w:rFonts w:ascii="Cambria" w:hAnsi="Cambria" w:cs="Cambria" w:eastAsia="Cambria"/>
+          <w:b/>
+          <w:i/>
+          <w:color w:val="000000"/>
+          <w:spacing w:val="0"/>
+          <w:position w:val="0"/>
+          <w:sz w:val="24"/>
+          <w:shd w:fill="FFFFFF" w:val="clear"/>
+        </w:rPr>
+        <w:t xml:space="preserve">               let sortOrder =  </w:t>
+      </w:r>
+    </w:p>
+    <w:p>
+      <w:pPr>
+        <w:spacing w:before="60" w:after="0" w:line="240"/>
+        <w:ind w:right="0" w:left="488" w:firstLine="0"/>
+        <w:jc w:val="left"/>
+        <w:rPr>
+          <w:rFonts w:ascii="Cambria" w:hAnsi="Cambria" w:cs="Cambria" w:eastAsia="Cambria"/>
+          <w:b/>
+          <w:i/>
+          <w:color w:val="000000"/>
+          <w:spacing w:val="0"/>
+          <w:position w:val="0"/>
+          <w:sz w:val="24"/>
+          <w:shd w:fill="FFFFFF" w:val="clear"/>
+        </w:rPr>
+      </w:pPr>
+      <w:r>
+        <w:rPr>
+          <w:rFonts w:ascii="Cambria" w:hAnsi="Cambria" w:cs="Cambria" w:eastAsia="Cambria"/>
+          <w:b/>
+          <w:i/>
+          <w:color w:val="000000"/>
+          <w:spacing w:val="0"/>
+          <w:position w:val="0"/>
+          <w:sz w:val="24"/>
+          <w:shd w:fill="FFFFFF" w:val="clear"/>
+        </w:rPr>
+        <w:t xml:space="preserve">                                 this.router.snapshot.queryParamMap.get(‘sortOrder’)</w:t>
+      </w:r>
+    </w:p>
+    <w:p>
+      <w:pPr>
         <w:spacing w:before="60" w:after="100" w:line="240"/>
         <w:ind w:right="0" w:left="490" w:firstLine="0"/>
-        <w:jc w:val="both"/>
+        <w:jc w:val="left"/>
+        <w:rPr>
+          <w:rFonts w:ascii="Cambria" w:hAnsi="Cambria" w:cs="Cambria" w:eastAsia="Cambria"/>
+          <w:b/>
+          <w:color w:val="000000"/>
+          <w:spacing w:val="0"/>
+          <w:position w:val="0"/>
+          <w:sz w:val="24"/>
+          <w:shd w:fill="FFFFFF" w:val="clear"/>
+        </w:rPr>
+      </w:pPr>
+      <w:r>
+        <w:rPr>
+          <w:rFonts w:ascii="Cambria" w:hAnsi="Cambria" w:cs="Cambria" w:eastAsia="Cambria"/>
+          <w:b/>
+          <w:color w:val="000000"/>
+          <w:spacing w:val="0"/>
+          <w:position w:val="0"/>
+          <w:sz w:val="24"/>
+          <w:shd w:fill="FFFFFF" w:val="clear"/>
+        </w:rPr>
+        <w:t xml:space="preserve"> Way:2: </w:t>
+      </w:r>
+    </w:p>
+    <w:p>
+      <w:pPr>
+        <w:spacing w:before="60" w:after="100" w:line="240"/>
+        <w:ind w:right="0" w:left="490" w:firstLine="0"/>
+        <w:jc w:val="left"/>
         <w:rPr>
           <w:rFonts w:ascii="Cambria" w:hAnsi="Cambria" w:cs="Cambria" w:eastAsia="Cambria"/>
           <w:b/>
@@ -14917,6 +15065,18 @@
         <w:rPr>
           <w:rFonts w:ascii="Cambria" w:hAnsi="Cambria" w:cs="Cambria" w:eastAsia="Cambria"/>
           <w:b/>
+          <w:color w:val="000000"/>
+          <w:spacing w:val="0"/>
+          <w:position w:val="0"/>
+          <w:sz w:val="24"/>
+          <w:shd w:fill="FFFFFF" w:val="clear"/>
+        </w:rPr>
+        <w:t xml:space="preserve">              </w:t>
+      </w:r>
+      <w:r>
+        <w:rPr>
+          <w:rFonts w:ascii="Cambria" w:hAnsi="Cambria" w:cs="Cambria" w:eastAsia="Cambria"/>
+          <w:b/>
           <w:i/>
           <w:color w:val="000000"/>
           <w:spacing w:val="0"/>
@@ -14924,14 +15084,14 @@
           <w:sz w:val="24"/>
           <w:shd w:fill="FFFFFF" w:val="clear"/>
         </w:rPr>
-        <w:t xml:space="preserve">               let roleName = this.router.snapshot.queryParamMap.get(‘roleName’)</w:t>
+        <w:t xml:space="preserve">this.router.queryParams.subscribe(res=&gt;{</w:t>
       </w:r>
     </w:p>
     <w:p>
       <w:pPr>
         <w:spacing w:before="60" w:after="100" w:line="240"/>
         <w:ind w:right="0" w:left="490" w:firstLine="0"/>
-        <w:jc w:val="both"/>
+        <w:jc w:val="left"/>
         <w:rPr>
           <w:rFonts w:ascii="Cambria" w:hAnsi="Cambria" w:cs="Cambria" w:eastAsia="Cambria"/>
           <w:b/>
@@ -14954,42 +15114,115 @@
           <w:sz w:val="24"/>
           <w:shd w:fill="FFFFFF" w:val="clear"/>
         </w:rPr>
-        <w:t xml:space="preserve">               let sortOrder = this.router.snapshot.queryParamMap.get(‘sortOrder’)</w:t>
+        <w:t xml:space="preserve">               const id = res[‘id];</w:t>
       </w:r>
     </w:p>
     <w:p>
       <w:pPr>
         <w:spacing w:before="60" w:after="100" w:line="240"/>
         <w:ind w:right="0" w:left="490" w:firstLine="0"/>
-        <w:jc w:val="both"/>
-        <w:rPr>
-          <w:rFonts w:ascii="Cambria" w:hAnsi="Cambria" w:cs="Cambria" w:eastAsia="Cambria"/>
-          <w:b/>
-          <w:color w:val="000000"/>
-          <w:spacing w:val="0"/>
-          <w:position w:val="0"/>
-          <w:sz w:val="24"/>
-          <w:shd w:fill="FFFFFF" w:val="clear"/>
-        </w:rPr>
-      </w:pPr>
-      <w:r>
-        <w:rPr>
-          <w:rFonts w:ascii="Cambria" w:hAnsi="Cambria" w:cs="Cambria" w:eastAsia="Cambria"/>
-          <w:b/>
-          <w:color w:val="000000"/>
-          <w:spacing w:val="0"/>
-          <w:position w:val="0"/>
-          <w:sz w:val="24"/>
-          <w:shd w:fill="FFFFFF" w:val="clear"/>
-        </w:rPr>
-        <w:t xml:space="preserve"> Way:2: </w:t>
+        <w:jc w:val="left"/>
+        <w:rPr>
+          <w:rFonts w:ascii="Cambria" w:hAnsi="Cambria" w:cs="Cambria" w:eastAsia="Cambria"/>
+          <w:b/>
+          <w:color w:val="000000"/>
+          <w:spacing w:val="0"/>
+          <w:position w:val="0"/>
+          <w:sz w:val="24"/>
+          <w:shd w:fill="FFFFFF" w:val="clear"/>
+        </w:rPr>
+      </w:pPr>
+      <w:r>
+        <w:rPr>
+          <w:rFonts w:ascii="Cambria" w:hAnsi="Cambria" w:cs="Cambria" w:eastAsia="Cambria"/>
+          <w:b/>
+          <w:color w:val="000000"/>
+          <w:spacing w:val="0"/>
+          <w:position w:val="0"/>
+          <w:sz w:val="24"/>
+          <w:shd w:fill="FFFFFF" w:val="clear"/>
+        </w:rPr>
+        <w:t xml:space="preserve">               const </w:t>
+      </w:r>
+      <w:r>
+        <w:rPr>
+          <w:rFonts w:ascii="Cambria" w:hAnsi="Cambria" w:cs="Cambria" w:eastAsia="Cambria"/>
+          <w:b/>
+          <w:i/>
+          <w:color w:val="000000"/>
+          <w:spacing w:val="0"/>
+          <w:position w:val="0"/>
+          <w:sz w:val="24"/>
+          <w:shd w:fill="FFFFFF" w:val="clear"/>
+        </w:rPr>
+        <w:t xml:space="preserve">roleName</w:t>
+      </w:r>
+      <w:r>
+        <w:rPr>
+          <w:rFonts w:ascii="Cambria" w:hAnsi="Cambria" w:cs="Cambria" w:eastAsia="Cambria"/>
+          <w:b/>
+          <w:color w:val="000000"/>
+          <w:spacing w:val="0"/>
+          <w:position w:val="0"/>
+          <w:sz w:val="24"/>
+          <w:shd w:fill="FFFFFF" w:val="clear"/>
+        </w:rPr>
+        <w:t xml:space="preserve"> = res[‘</w:t>
+      </w:r>
+      <w:r>
+        <w:rPr>
+          <w:rFonts w:ascii="Cambria" w:hAnsi="Cambria" w:cs="Cambria" w:eastAsia="Cambria"/>
+          <w:b/>
+          <w:i/>
+          <w:color w:val="000000"/>
+          <w:spacing w:val="0"/>
+          <w:position w:val="0"/>
+          <w:sz w:val="24"/>
+          <w:shd w:fill="FFFFFF" w:val="clear"/>
+        </w:rPr>
+        <w:t xml:space="preserve">roleName’</w:t>
+      </w:r>
+      <w:r>
+        <w:rPr>
+          <w:rFonts w:ascii="Cambria" w:hAnsi="Cambria" w:cs="Cambria" w:eastAsia="Cambria"/>
+          <w:b/>
+          <w:color w:val="000000"/>
+          <w:spacing w:val="0"/>
+          <w:position w:val="0"/>
+          <w:sz w:val="24"/>
+          <w:shd w:fill="FFFFFF" w:val="clear"/>
+        </w:rPr>
+        <w:t xml:space="preserve">];</w:t>
       </w:r>
     </w:p>
     <w:p>
       <w:pPr>
         <w:spacing w:before="60" w:after="100" w:line="240"/>
         <w:ind w:right="0" w:left="490" w:firstLine="0"/>
-        <w:jc w:val="both"/>
+        <w:jc w:val="left"/>
+        <w:rPr>
+          <w:rFonts w:ascii="Cambria" w:hAnsi="Cambria" w:cs="Cambria" w:eastAsia="Cambria"/>
+          <w:b/>
+          <w:color w:val="000000"/>
+          <w:spacing w:val="0"/>
+          <w:position w:val="0"/>
+          <w:sz w:val="24"/>
+          <w:shd w:fill="FFFFFF" w:val="clear"/>
+        </w:rPr>
+      </w:pPr>
+      <w:r>
+        <w:rPr>
+          <w:rFonts w:ascii="Cambria" w:hAnsi="Cambria" w:cs="Cambria" w:eastAsia="Cambria"/>
+          <w:b/>
+          <w:color w:val="000000"/>
+          <w:spacing w:val="0"/>
+          <w:position w:val="0"/>
+          <w:sz w:val="24"/>
+          <w:shd w:fill="FFFFFF" w:val="clear"/>
+        </w:rPr>
+        <w:t xml:space="preserve">               const </w:t>
+      </w:r>
+      <w:r>
         <w:rPr>
           <w:rFonts w:ascii="Cambria" w:hAnsi="Cambria" w:cs="Cambria" w:eastAsia="Cambria"/>
           <w:b/>
@@ -15000,18 +15233,19 @@
           <w:sz w:val="24"/>
           <w:shd w:fill="FFFFFF" w:val="clear"/>
         </w:rPr>
-      </w:pPr>
-      <w:r>
-        <w:rPr>
-          <w:rFonts w:ascii="Cambria" w:hAnsi="Cambria" w:cs="Cambria" w:eastAsia="Cambria"/>
-          <w:b/>
-          <w:color w:val="000000"/>
-          <w:spacing w:val="0"/>
-          <w:position w:val="0"/>
-          <w:sz w:val="24"/>
-          <w:shd w:fill="FFFFFF" w:val="clear"/>
-        </w:rPr>
-        <w:t xml:space="preserve">              </w:t>
+        <w:t xml:space="preserve">sortOrder</w:t>
+      </w:r>
+      <w:r>
+        <w:rPr>
+          <w:rFonts w:ascii="Cambria" w:hAnsi="Cambria" w:cs="Cambria" w:eastAsia="Cambria"/>
+          <w:b/>
+          <w:color w:val="000000"/>
+          <w:spacing w:val="0"/>
+          <w:position w:val="0"/>
+          <w:sz w:val="24"/>
+          <w:shd w:fill="FFFFFF" w:val="clear"/>
+        </w:rPr>
+        <w:t xml:space="preserve"> = res[‘</w:t>
       </w:r>
       <w:r>
         <w:rPr>
@@ -15024,7 +15258,19 @@
           <w:sz w:val="24"/>
           <w:shd w:fill="FFFFFF" w:val="clear"/>
         </w:rPr>
-        <w:t xml:space="preserve">this.router.queryParams.subscribe(res=&gt;{</w:t>
+        <w:t xml:space="preserve">sortOrder’</w:t>
+      </w:r>
+      <w:r>
+        <w:rPr>
+          <w:rFonts w:ascii="Cambria" w:hAnsi="Cambria" w:cs="Cambria" w:eastAsia="Cambria"/>
+          <w:b/>
+          <w:color w:val="000000"/>
+          <w:spacing w:val="0"/>
+          <w:position w:val="0"/>
+          <w:sz w:val="24"/>
+          <w:shd w:fill="FFFFFF" w:val="clear"/>
+        </w:rPr>
+        <w:t xml:space="preserve">];</w:t>
       </w:r>
     </w:p>
     <w:p>
@@ -15035,27 +15281,13 @@
         <w:rPr>
           <w:rFonts w:ascii="Cambria" w:hAnsi="Cambria" w:cs="Cambria" w:eastAsia="Cambria"/>
           <w:b/>
-          <w:i/>
-          <w:color w:val="000000"/>
-          <w:spacing w:val="0"/>
-          <w:position w:val="0"/>
-          <w:sz w:val="24"/>
-          <w:shd w:fill="FFFFFF" w:val="clear"/>
-        </w:rPr>
-      </w:pPr>
-      <w:r>
-        <w:rPr>
-          <w:rFonts w:ascii="Cambria" w:hAnsi="Cambria" w:cs="Cambria" w:eastAsia="Cambria"/>
-          <w:b/>
-          <w:i/>
-          <w:color w:val="000000"/>
-          <w:spacing w:val="0"/>
-          <w:position w:val="0"/>
-          <w:sz w:val="24"/>
-          <w:shd w:fill="FFFFFF" w:val="clear"/>
-        </w:rPr>
-        <w:t xml:space="preserve">               const id = res[‘id];</w:t>
-      </w:r>
+          <w:color w:val="000000"/>
+          <w:spacing w:val="0"/>
+          <w:position w:val="0"/>
+          <w:sz w:val="24"/>
+          <w:shd w:fill="FFFFFF" w:val="clear"/>
+        </w:rPr>
+      </w:pPr>
     </w:p>
     <w:p>
       <w:pPr>
@@ -15076,63 +15308,13 @@
         <w:rPr>
           <w:rFonts w:ascii="Cambria" w:hAnsi="Cambria" w:cs="Cambria" w:eastAsia="Cambria"/>
           <w:b/>
-          <w:color w:val="000000"/>
-          <w:spacing w:val="0"/>
-          <w:position w:val="0"/>
-          <w:sz w:val="24"/>
-          <w:shd w:fill="FFFFFF" w:val="clear"/>
-        </w:rPr>
-        <w:t xml:space="preserve">               const </w:t>
-      </w:r>
-      <w:r>
-        <w:rPr>
-          <w:rFonts w:ascii="Cambria" w:hAnsi="Cambria" w:cs="Cambria" w:eastAsia="Cambria"/>
-          <w:b/>
-          <w:i/>
-          <w:color w:val="000000"/>
-          <w:spacing w:val="0"/>
-          <w:position w:val="0"/>
-          <w:sz w:val="24"/>
-          <w:shd w:fill="FFFFFF" w:val="clear"/>
-        </w:rPr>
-        <w:t xml:space="preserve">roleName</w:t>
-      </w:r>
-      <w:r>
-        <w:rPr>
-          <w:rFonts w:ascii="Cambria" w:hAnsi="Cambria" w:cs="Cambria" w:eastAsia="Cambria"/>
-          <w:b/>
-          <w:color w:val="000000"/>
-          <w:spacing w:val="0"/>
-          <w:position w:val="0"/>
-          <w:sz w:val="24"/>
-          <w:shd w:fill="FFFFFF" w:val="clear"/>
-        </w:rPr>
-        <w:t xml:space="preserve"> = res[‘</w:t>
-      </w:r>
-      <w:r>
-        <w:rPr>
-          <w:rFonts w:ascii="Cambria" w:hAnsi="Cambria" w:cs="Cambria" w:eastAsia="Cambria"/>
-          <w:b/>
-          <w:i/>
-          <w:color w:val="000000"/>
-          <w:spacing w:val="0"/>
-          <w:position w:val="0"/>
-          <w:sz w:val="24"/>
-          <w:shd w:fill="FFFFFF" w:val="clear"/>
-        </w:rPr>
-        <w:t xml:space="preserve">roleName’</w:t>
-      </w:r>
-      <w:r>
-        <w:rPr>
-          <w:rFonts w:ascii="Cambria" w:hAnsi="Cambria" w:cs="Cambria" w:eastAsia="Cambria"/>
-          <w:b/>
-          <w:color w:val="000000"/>
-          <w:spacing w:val="0"/>
-          <w:position w:val="0"/>
-          <w:sz w:val="24"/>
-          <w:shd w:fill="FFFFFF" w:val="clear"/>
-        </w:rPr>
-        <w:t xml:space="preserve">];</w:t>
+          <w:color w:val="9B00D3"/>
+          <w:spacing w:val="0"/>
+          <w:position w:val="0"/>
+          <w:sz w:val="24"/>
+          <w:shd w:fill="FFFFFF" w:val="clear"/>
+        </w:rPr>
+        <w:t xml:space="preserve">1. What is pathMatch='full' and pathMatch='prefix'.</w:t>
       </w:r>
     </w:p>
     <w:p>
@@ -15160,57 +15342,7 @@
           <w:sz w:val="24"/>
           <w:shd w:fill="FFFFFF" w:val="clear"/>
         </w:rPr>
-        <w:t xml:space="preserve">               const </w:t>
-      </w:r>
-      <w:r>
-        <w:rPr>
-          <w:rFonts w:ascii="Cambria" w:hAnsi="Cambria" w:cs="Cambria" w:eastAsia="Cambria"/>
-          <w:b/>
-          <w:i/>
-          <w:color w:val="000000"/>
-          <w:spacing w:val="0"/>
-          <w:position w:val="0"/>
-          <w:sz w:val="24"/>
-          <w:shd w:fill="FFFFFF" w:val="clear"/>
-        </w:rPr>
-        <w:t xml:space="preserve">sortOrder</w:t>
-      </w:r>
-      <w:r>
-        <w:rPr>
-          <w:rFonts w:ascii="Cambria" w:hAnsi="Cambria" w:cs="Cambria" w:eastAsia="Cambria"/>
-          <w:b/>
-          <w:color w:val="000000"/>
-          <w:spacing w:val="0"/>
-          <w:position w:val="0"/>
-          <w:sz w:val="24"/>
-          <w:shd w:fill="FFFFFF" w:val="clear"/>
-        </w:rPr>
-        <w:t xml:space="preserve"> = res[‘</w:t>
-      </w:r>
-      <w:r>
-        <w:rPr>
-          <w:rFonts w:ascii="Cambria" w:hAnsi="Cambria" w:cs="Cambria" w:eastAsia="Cambria"/>
-          <w:b/>
-          <w:i/>
-          <w:color w:val="000000"/>
-          <w:spacing w:val="0"/>
-          <w:position w:val="0"/>
-          <w:sz w:val="24"/>
-          <w:shd w:fill="FFFFFF" w:val="clear"/>
-        </w:rPr>
-        <w:t xml:space="preserve">sortOrder’</w:t>
-      </w:r>
-      <w:r>
-        <w:rPr>
-          <w:rFonts w:ascii="Cambria" w:hAnsi="Cambria" w:cs="Cambria" w:eastAsia="Cambria"/>
-          <w:b/>
-          <w:color w:val="000000"/>
-          <w:spacing w:val="0"/>
-          <w:position w:val="0"/>
-          <w:sz w:val="24"/>
-          <w:shd w:fill="FFFFFF" w:val="clear"/>
-        </w:rPr>
-        <w:t xml:space="preserve">];</w:t>
+        <w:t xml:space="preserve">Ans. pathMatch='full' it means the exact match of an url it is used with redirect.</w:t>
       </w:r>
     </w:p>
     <w:p>
@@ -15228,6 +15360,74 @@
           <w:shd w:fill="FFFFFF" w:val="clear"/>
         </w:rPr>
       </w:pPr>
+      <w:r>
+        <w:rPr>
+          <w:rFonts w:ascii="Cambria" w:hAnsi="Cambria" w:cs="Cambria" w:eastAsia="Cambria"/>
+          <w:b/>
+          <w:color w:val="000000"/>
+          <w:spacing w:val="0"/>
+          <w:position w:val="0"/>
+          <w:sz w:val="24"/>
+          <w:shd w:fill="FFFFFF" w:val="clear"/>
+        </w:rPr>
+        <w:t xml:space="preserve">Ex:  {path: '', redirectTo: "/login", pathMatch: 'full' },</w:t>
+      </w:r>
+    </w:p>
+    <w:p>
+      <w:pPr>
+        <w:spacing w:before="60" w:after="0" w:line="240"/>
+        <w:ind w:right="0" w:left="488" w:firstLine="0"/>
+        <w:jc w:val="both"/>
+        <w:rPr>
+          <w:rFonts w:ascii="Cambria" w:hAnsi="Cambria" w:cs="Cambria" w:eastAsia="Cambria"/>
+          <w:b/>
+          <w:color w:val="000000"/>
+          <w:spacing w:val="0"/>
+          <w:position w:val="0"/>
+          <w:sz w:val="24"/>
+          <w:shd w:fill="FFFFFF" w:val="clear"/>
+        </w:rPr>
+      </w:pPr>
+      <w:r>
+        <w:rPr>
+          <w:rFonts w:ascii="Cambria" w:hAnsi="Cambria" w:cs="Cambria" w:eastAsia="Cambria"/>
+          <w:b/>
+          <w:color w:val="000000"/>
+          <w:spacing w:val="0"/>
+          <w:position w:val="0"/>
+          <w:sz w:val="24"/>
+          <w:shd w:fill="FFFFFF" w:val="clear"/>
+        </w:rPr>
+        <w:t xml:space="preserve">     pathMatch='exact' it means the partial match of an URL, default  </w:t>
+      </w:r>
+    </w:p>
+    <w:p>
+      <w:pPr>
+        <w:spacing w:before="60" w:after="0" w:line="240"/>
+        <w:ind w:right="0" w:left="488" w:firstLine="0"/>
+        <w:jc w:val="both"/>
+        <w:rPr>
+          <w:rFonts w:ascii="Cambria" w:hAnsi="Cambria" w:cs="Cambria" w:eastAsia="Cambria"/>
+          <w:b/>
+          <w:color w:val="000000"/>
+          <w:spacing w:val="0"/>
+          <w:position w:val="0"/>
+          <w:sz w:val="24"/>
+          <w:shd w:fill="FFFFFF" w:val="clear"/>
+        </w:rPr>
+      </w:pPr>
+      <w:r>
+        <w:rPr>
+          <w:rFonts w:ascii="Cambria" w:hAnsi="Cambria" w:cs="Cambria" w:eastAsia="Cambria"/>
+          <w:b/>
+          <w:color w:val="000000"/>
+          <w:spacing w:val="0"/>
+          <w:position w:val="0"/>
+          <w:sz w:val="24"/>
+          <w:shd w:fill="FFFFFF" w:val="clear"/>
+        </w:rPr>
+        <w:t xml:space="preserve">     behaviour.</w:t>
+      </w:r>
     </w:p>
     <w:p>
       <w:pPr>
@@ -15244,6 +15444,22 @@
           <w:shd w:fill="FFFFFF" w:val="clear"/>
         </w:rPr>
       </w:pPr>
+    </w:p>
+    <w:p>
+      <w:pPr>
+        <w:spacing w:before="60" w:after="100" w:line="240"/>
+        <w:ind w:right="0" w:left="490" w:firstLine="0"/>
+        <w:jc w:val="both"/>
+        <w:rPr>
+          <w:rFonts w:ascii="Cambria" w:hAnsi="Cambria" w:cs="Cambria" w:eastAsia="Cambria"/>
+          <w:b/>
+          <w:color w:val="000000"/>
+          <w:spacing w:val="0"/>
+          <w:position w:val="0"/>
+          <w:sz w:val="24"/>
+          <w:shd w:fill="FFFFFF" w:val="clear"/>
+        </w:rPr>
+      </w:pPr>
       <w:r>
         <w:rPr>
           <w:rFonts w:ascii="Cambria" w:hAnsi="Cambria" w:cs="Cambria" w:eastAsia="Cambria"/>
@@ -15254,7 +15470,7 @@
           <w:sz w:val="24"/>
           <w:shd w:fill="FFFFFF" w:val="clear"/>
         </w:rPr>
-        <w:t xml:space="preserve">1. What is pathMatch='full' and pathMatch='prefix'.</w:t>
+        <w:t xml:space="preserve">2. What is loadChildren.</w:t>
       </w:r>
     </w:p>
     <w:p>
@@ -15282,7 +15498,7 @@
           <w:sz w:val="24"/>
           <w:shd w:fill="FFFFFF" w:val="clear"/>
         </w:rPr>
-        <w:t xml:space="preserve">Ans. pathMatch='full' it means the exact match of an url it is used with redirect.</w:t>
+        <w:t xml:space="preserve">Ans. It handles the lazy loading for a route i.e dynamically load a module when the user visits the page. It improves the performance of an application throgh reducing the initial bundle size.</w:t>
       </w:r>
     </w:p>
     <w:p>
@@ -15310,135 +15526,7 @@
           <w:sz w:val="24"/>
           <w:shd w:fill="FFFFFF" w:val="clear"/>
         </w:rPr>
-        <w:t xml:space="preserve">Ex:  {path: '', redirectTo: "/login", pathMatch: 'full' },</w:t>
-      </w:r>
-    </w:p>
-    <w:p>
-      <w:pPr>
-        <w:spacing w:before="60" w:after="100" w:line="240"/>
-        <w:ind w:right="0" w:left="490" w:firstLine="0"/>
-        <w:jc w:val="both"/>
-        <w:rPr>
-          <w:rFonts w:ascii="Cambria" w:hAnsi="Cambria" w:cs="Cambria" w:eastAsia="Cambria"/>
-          <w:b/>
-          <w:color w:val="000000"/>
-          <w:spacing w:val="0"/>
-          <w:position w:val="0"/>
-          <w:sz w:val="24"/>
-          <w:shd w:fill="FFFFFF" w:val="clear"/>
-        </w:rPr>
-      </w:pPr>
-      <w:r>
-        <w:rPr>
-          <w:rFonts w:ascii="Cambria" w:hAnsi="Cambria" w:cs="Cambria" w:eastAsia="Cambria"/>
-          <w:b/>
-          <w:color w:val="000000"/>
-          <w:spacing w:val="0"/>
-          <w:position w:val="0"/>
-          <w:sz w:val="24"/>
-          <w:shd w:fill="FFFFFF" w:val="clear"/>
-        </w:rPr>
-        <w:t xml:space="preserve">     pathMatch='exact' it means the partial match of an URL, default  behaviour.</w:t>
-      </w:r>
-    </w:p>
-    <w:p>
-      <w:pPr>
-        <w:spacing w:before="60" w:after="100" w:line="240"/>
-        <w:ind w:right="0" w:left="490" w:firstLine="0"/>
-        <w:jc w:val="both"/>
-        <w:rPr>
-          <w:rFonts w:ascii="Cambria" w:hAnsi="Cambria" w:cs="Cambria" w:eastAsia="Cambria"/>
-          <w:b/>
-          <w:color w:val="000000"/>
-          <w:spacing w:val="0"/>
-          <w:position w:val="0"/>
-          <w:sz w:val="24"/>
-          <w:shd w:fill="FFFFFF" w:val="clear"/>
-        </w:rPr>
-      </w:pPr>
-    </w:p>
-    <w:p>
-      <w:pPr>
-        <w:spacing w:before="60" w:after="100" w:line="240"/>
-        <w:ind w:right="0" w:left="490" w:firstLine="0"/>
-        <w:jc w:val="both"/>
-        <w:rPr>
-          <w:rFonts w:ascii="Cambria" w:hAnsi="Cambria" w:cs="Cambria" w:eastAsia="Cambria"/>
-          <w:b/>
-          <w:color w:val="000000"/>
-          <w:spacing w:val="0"/>
-          <w:position w:val="0"/>
-          <w:sz w:val="24"/>
-          <w:shd w:fill="FFFFFF" w:val="clear"/>
-        </w:rPr>
-      </w:pPr>
-      <w:r>
-        <w:rPr>
-          <w:rFonts w:ascii="Cambria" w:hAnsi="Cambria" w:cs="Cambria" w:eastAsia="Cambria"/>
-          <w:b/>
-          <w:color w:val="9B00D3"/>
-          <w:spacing w:val="0"/>
-          <w:position w:val="0"/>
-          <w:sz w:val="24"/>
-          <w:shd w:fill="FFFFFF" w:val="clear"/>
-        </w:rPr>
-        <w:t xml:space="preserve">2. What is loadChildren.</w:t>
-      </w:r>
-    </w:p>
-    <w:p>
-      <w:pPr>
-        <w:spacing w:before="60" w:after="100" w:line="240"/>
-        <w:ind w:right="0" w:left="490" w:firstLine="0"/>
-        <w:jc w:val="both"/>
-        <w:rPr>
-          <w:rFonts w:ascii="Cambria" w:hAnsi="Cambria" w:cs="Cambria" w:eastAsia="Cambria"/>
-          <w:b/>
-          <w:color w:val="000000"/>
-          <w:spacing w:val="0"/>
-          <w:position w:val="0"/>
-          <w:sz w:val="24"/>
-          <w:shd w:fill="FFFFFF" w:val="clear"/>
-        </w:rPr>
-      </w:pPr>
-      <w:r>
-        <w:rPr>
-          <w:rFonts w:ascii="Cambria" w:hAnsi="Cambria" w:cs="Cambria" w:eastAsia="Cambria"/>
-          <w:b/>
-          <w:color w:val="000000"/>
-          <w:spacing w:val="0"/>
-          <w:position w:val="0"/>
-          <w:sz w:val="24"/>
-          <w:shd w:fill="FFFFFF" w:val="clear"/>
-        </w:rPr>
-        <w:t xml:space="preserve">Ans. It handles the lazy loading for a route i.e dynamically load a module when the user visits the page. It improves the performance of an application throgh reducing the initial bundle size.</w:t>
-      </w:r>
-    </w:p>
-    <w:p>
-      <w:pPr>
-        <w:spacing w:before="60" w:after="100" w:line="240"/>
-        <w:ind w:right="0" w:left="490" w:firstLine="0"/>
-        <w:jc w:val="both"/>
-        <w:rPr>
-          <w:rFonts w:ascii="Cambria" w:hAnsi="Cambria" w:cs="Cambria" w:eastAsia="Cambria"/>
-          <w:b/>
-          <w:color w:val="000000"/>
-          <w:spacing w:val="0"/>
-          <w:position w:val="0"/>
-          <w:sz w:val="24"/>
-          <w:shd w:fill="FFFFFF" w:val="clear"/>
-        </w:rPr>
-      </w:pPr>
-      <w:r>
-        <w:rPr>
-          <w:rFonts w:ascii="Cambria" w:hAnsi="Cambria" w:cs="Cambria" w:eastAsia="Cambria"/>
-          <w:b/>
-          <w:color w:val="000000"/>
-          <w:spacing w:val="0"/>
-          <w:position w:val="0"/>
-          <w:sz w:val="24"/>
-          <w:shd w:fill="FFFFFF" w:val="clear"/>
-        </w:rPr>
-        <w:t xml:space="preserve">Ex:   {path : "sales",canLoad: [AuthGuard] ,loadChildren: ()=&gt;(import('./maintenance/maintenance.module')).then(m=&gt;MaintenanceModule)},</w:t>
+        <w:t xml:space="preserve">Ex: {path : "sales",canLoad: [AuthGuard] ,loadChildren: ()=&gt;(import('./maintenance/maintenance.module')).then(m=&gt;MaintenanceModule)},</w:t>
       </w:r>
     </w:p>
     <w:p>
@@ -15670,7 +15758,30 @@
         </w:rPr>
         <w:t xml:space="preserve">Here is several route guards,</w:t>
         <w:br/>
-        <w:t xml:space="preserve">i. CanActivate() : This guard checks the login before the route loads i.e checks if the application is login then dashboard component wil be loaded.</w:t>
+      </w:r>
+      <w:r>
+        <w:rPr>
+          <w:rFonts w:ascii="Cambria" w:hAnsi="Cambria" w:cs="Cambria" w:eastAsia="Cambria"/>
+          <w:b/>
+          <w:color w:val="FF0000"/>
+          <w:spacing w:val="0"/>
+          <w:position w:val="0"/>
+          <w:sz w:val="24"/>
+          <w:shd w:fill="FFFFFF" w:val="clear"/>
+        </w:rPr>
+        <w:t xml:space="preserve">i. </w:t>
+      </w:r>
+      <w:r>
+        <w:rPr>
+          <w:rFonts w:ascii="Cambria" w:hAnsi="Cambria" w:cs="Cambria" w:eastAsia="Cambria"/>
+          <w:b/>
+          <w:color w:val="000000"/>
+          <w:spacing w:val="0"/>
+          <w:position w:val="0"/>
+          <w:sz w:val="24"/>
+          <w:shd w:fill="FFFFFF" w:val="clear"/>
+        </w:rPr>
+        <w:t xml:space="preserve">CanActivate() : This guard checks the login before the route loads i.e checks if the application is login then dashboard component wil be loaded.</w:t>
       </w:r>
     </w:p>
     <w:p>
@@ -15720,13 +15831,25 @@
         <w:rPr>
           <w:rFonts w:ascii="Cambria" w:hAnsi="Cambria" w:cs="Cambria" w:eastAsia="Cambria"/>
           <w:b/>
-          <w:color w:val="000000"/>
-          <w:spacing w:val="0"/>
-          <w:position w:val="0"/>
-          <w:sz w:val="24"/>
-          <w:shd w:fill="FFFFFF" w:val="clear"/>
-        </w:rPr>
-        <w:t xml:space="preserve">ii. CanActivateChild() : This guard checks the login before the child component is loaded. applying a guard logic to all child routes.</w:t>
+          <w:color w:val="FF0000"/>
+          <w:spacing w:val="0"/>
+          <w:position w:val="0"/>
+          <w:sz w:val="24"/>
+          <w:shd w:fill="FFFFFF" w:val="clear"/>
+        </w:rPr>
+        <w:t xml:space="preserve">ii. </w:t>
+      </w:r>
+      <w:r>
+        <w:rPr>
+          <w:rFonts w:ascii="Cambria" w:hAnsi="Cambria" w:cs="Cambria" w:eastAsia="Cambria"/>
+          <w:b/>
+          <w:color w:val="000000"/>
+          <w:spacing w:val="0"/>
+          <w:position w:val="0"/>
+          <w:sz w:val="24"/>
+          <w:shd w:fill="FFFFFF" w:val="clear"/>
+        </w:rPr>
+        <w:t xml:space="preserve">CanActivateChild() : This guard checks the login before the child component is loaded. applying a guard logic to all child routes.</w:t>
         <w:br/>
         <w:t xml:space="preserve">Ex: {</w:t>
       </w:r>
@@ -15974,14 +16097,25 @@
         <w:rPr>
           <w:rFonts w:ascii="Cambria" w:hAnsi="Cambria" w:cs="Cambria" w:eastAsia="Cambria"/>
           <w:b/>
-          <w:color w:val="000000"/>
-          <w:spacing w:val="0"/>
-          <w:position w:val="0"/>
-          <w:sz w:val="24"/>
-          <w:shd w:fill="FFFFFF" w:val="clear"/>
-        </w:rPr>
-        <w:t xml:space="preserve">iii. canDeactivate(): It checks if the user leaves from the current route component.</w:t>
-        <w:br/>
+          <w:color w:val="FF0000"/>
+          <w:spacing w:val="0"/>
+          <w:position w:val="0"/>
+          <w:sz w:val="24"/>
+          <w:shd w:fill="FFFFFF" w:val="clear"/>
+        </w:rPr>
+        <w:t xml:space="preserve">iii. </w:t>
+      </w:r>
+      <w:r>
+        <w:rPr>
+          <w:rFonts w:ascii="Cambria" w:hAnsi="Cambria" w:cs="Cambria" w:eastAsia="Cambria"/>
+          <w:b/>
+          <w:color w:val="000000"/>
+          <w:spacing w:val="0"/>
+          <w:position w:val="0"/>
+          <w:sz w:val="24"/>
+          <w:shd w:fill="FFFFFF" w:val="clear"/>
+        </w:rPr>
+        <w:t xml:space="preserve">canDeactivate(): It checks if the user leaves from the current route component.</w:t>
       </w:r>
     </w:p>
     <w:p>
@@ -15999,18 +16133,6 @@
           <w:shd w:fill="FFFFFF" w:val="clear"/>
         </w:rPr>
       </w:pPr>
-      <w:r>
-        <w:rPr>
-          <w:rFonts w:ascii="Cambria" w:hAnsi="Cambria" w:cs="Cambria" w:eastAsia="Cambria"/>
-          <w:b/>
-          <w:color w:val="000000"/>
-          <w:spacing w:val="0"/>
-          <w:position w:val="0"/>
-          <w:sz w:val="24"/>
-          <w:shd w:fill="FFFFFF" w:val="clear"/>
-        </w:rPr>
-        <w:t xml:space="preserve">iv. canLoad(): This guard prevents the lazy loading module after the login of the application, when the corresponding route will be accessed it will load at that time.</w:t>
-      </w:r>
     </w:p>
     <w:p>
       <w:pPr>
@@ -16020,6 +16142,46 @@
         <w:rPr>
           <w:rFonts w:ascii="Cambria" w:hAnsi="Cambria" w:cs="Cambria" w:eastAsia="Cambria"/>
           <w:b/>
+          <w:color w:val="000000"/>
+          <w:spacing w:val="0"/>
+          <w:position w:val="0"/>
+          <w:sz w:val="24"/>
+          <w:shd w:fill="FFFFFF" w:val="clear"/>
+        </w:rPr>
+      </w:pPr>
+      <w:r>
+        <w:rPr>
+          <w:rFonts w:ascii="Cambria" w:hAnsi="Cambria" w:cs="Cambria" w:eastAsia="Cambria"/>
+          <w:b/>
+          <w:color w:val="FF0000"/>
+          <w:spacing w:val="0"/>
+          <w:position w:val="0"/>
+          <w:sz w:val="24"/>
+          <w:shd w:fill="FFFFFF" w:val="clear"/>
+        </w:rPr>
+        <w:t xml:space="preserve">iv. </w:t>
+      </w:r>
+      <w:r>
+        <w:rPr>
+          <w:rFonts w:ascii="Cambria" w:hAnsi="Cambria" w:cs="Cambria" w:eastAsia="Cambria"/>
+          <w:b/>
+          <w:color w:val="000000"/>
+          <w:spacing w:val="0"/>
+          <w:position w:val="0"/>
+          <w:sz w:val="24"/>
+          <w:shd w:fill="FFFFFF" w:val="clear"/>
+        </w:rPr>
+        <w:t xml:space="preserve">canLoad(): This guard prevents the lazy loading module after the login of the application, when the corresponding route will be accessed it will load at that time.</w:t>
+      </w:r>
+    </w:p>
+    <w:p>
+      <w:pPr>
+        <w:spacing w:before="60" w:after="100" w:line="240"/>
+        <w:ind w:right="0" w:left="490" w:firstLine="0"/>
+        <w:jc w:val="both"/>
+        <w:rPr>
+          <w:rFonts w:ascii="Cambria" w:hAnsi="Cambria" w:cs="Cambria" w:eastAsia="Cambria"/>
+          <w:b/>
           <w:color w:val="9B00D3"/>
           <w:spacing w:val="0"/>
           <w:position w:val="0"/>
@@ -16053,7 +16215,7 @@
           <w:sz w:val="24"/>
           <w:shd w:fill="FFFFFF" w:val="clear"/>
         </w:rPr>
-        <w:t xml:space="preserve">5. What is the difference between canActivate and CanLoad.</w:t>
+        <w:t xml:space="preserve">5. What is the difference between canActivate and canLoad.</w:t>
       </w:r>
     </w:p>
     <w:p>
@@ -16083,6 +16245,22 @@
         </w:rPr>
         <w:t xml:space="preserve">canActivate prevents the navigation where as canLoad controls the loading of modules. </w:t>
       </w:r>
+    </w:p>
+    <w:p>
+      <w:pPr>
+        <w:spacing w:before="60" w:after="100" w:line="240"/>
+        <w:ind w:right="0" w:left="490" w:firstLine="0"/>
+        <w:jc w:val="both"/>
+        <w:rPr>
+          <w:rFonts w:ascii="Cambria" w:hAnsi="Cambria" w:cs="Cambria" w:eastAsia="Cambria"/>
+          <w:b/>
+          <w:color w:val="000000"/>
+          <w:spacing w:val="0"/>
+          <w:position w:val="0"/>
+          <w:sz w:val="24"/>
+          <w:shd w:fill="FFFFFF" w:val="clear"/>
+        </w:rPr>
+      </w:pPr>
     </w:p>
     <w:p>
       <w:pPr>

</xml_diff>